<commit_message>
Updating the github link in project report Re-imported and tested again
</commit_message>
<xml_diff>
--- a/cart/ProjectReport.v1.0.docx
+++ b/cart/ProjectReport.v1.0.docx
@@ -641,16 +641,7 @@
           <w:sz w:val="24"/>
           <w:szCs w:val="24"/>
         </w:rPr>
-        <w:t>&lt;Add to Cart&gt;</w:t>
-      </w:r>
-      <w:r>
-        <w:rPr>
-          <w:rFonts w:ascii="Cambria" w:eastAsia="Times New Roman" w:hAnsi="Cambria" w:cs="Arial"/>
-          <w:color w:val="222222"/>
-          <w:sz w:val="24"/>
-          <w:szCs w:val="24"/>
-        </w:rPr>
-        <w:t xml:space="preserve"> button</w:t>
+        <w:t>&lt;Add to Cart&gt; button</w:t>
       </w:r>
     </w:p>
     <w:p>
@@ -750,25 +741,7 @@
           <w:sz w:val="24"/>
           <w:szCs w:val="24"/>
         </w:rPr>
-        <w:t xml:space="preserve">Search </w:t>
-      </w:r>
-      <w:r>
-        <w:rPr>
-          <w:rFonts w:ascii="Cambria" w:eastAsia="Times New Roman" w:hAnsi="Cambria" w:cs="Arial"/>
-          <w:color w:val="222222"/>
-          <w:sz w:val="24"/>
-          <w:szCs w:val="24"/>
-        </w:rPr>
-        <w:t>&lt;product name&gt;</w:t>
-      </w:r>
-      <w:r>
-        <w:rPr>
-          <w:rFonts w:ascii="Cambria" w:eastAsia="Times New Roman" w:hAnsi="Cambria" w:cs="Arial"/>
-          <w:color w:val="222222"/>
-          <w:sz w:val="24"/>
-          <w:szCs w:val="24"/>
-        </w:rPr>
-        <w:t xml:space="preserve"> = [</w:t>
+        <w:t>Search &lt;product name&gt; = [</w:t>
       </w:r>
       <w:r>
         <w:rPr>
@@ -1370,8 +1343,6 @@
           <w:szCs w:val="24"/>
         </w:rPr>
       </w:pPr>
-      <w:bookmarkStart w:id="0" w:name="_GoBack"/>
-      <w:bookmarkEnd w:id="0"/>
       <w:r>
         <w:rPr>
           <w:rFonts w:ascii="Cambria" w:eastAsia="Times New Roman" w:hAnsi="Cambria" w:cs="Arial"/>
@@ -1556,25 +1527,14 @@
           <w:szCs w:val="24"/>
         </w:rPr>
       </w:pPr>
-      <w:proofErr w:type="spellStart"/>
-      <w:r>
-        <w:rPr>
-          <w:rFonts w:ascii="Cambria" w:eastAsia="Times New Roman" w:hAnsi="Cambria" w:cs="Arial"/>
-          <w:color w:val="222222"/>
-          <w:sz w:val="24"/>
-          <w:szCs w:val="24"/>
-        </w:rPr>
-        <w:t>OpenCSV</w:t>
-      </w:r>
-      <w:proofErr w:type="spellEnd"/>
-      <w:r>
-        <w:rPr>
-          <w:rFonts w:ascii="Cambria" w:eastAsia="Times New Roman" w:hAnsi="Cambria" w:cs="Arial"/>
-          <w:color w:val="222222"/>
-          <w:sz w:val="24"/>
-          <w:szCs w:val="24"/>
-        </w:rPr>
-        <w:t xml:space="preserve"> 3.7</w:t>
+      <w:r>
+        <w:rPr>
+          <w:rFonts w:ascii="Cambria" w:eastAsia="Times New Roman" w:hAnsi="Cambria" w:cs="Arial"/>
+          <w:color w:val="222222"/>
+          <w:sz w:val="24"/>
+          <w:szCs w:val="24"/>
+        </w:rPr>
+        <w:t>OpenCSV 3.7</w:t>
       </w:r>
     </w:p>
     <w:p>
@@ -1616,7 +1576,6 @@
         </w:rPr>
         <w:t xml:space="preserve">Package : </w:t>
       </w:r>
-      <w:proofErr w:type="spellStart"/>
       <w:r>
         <w:rPr>
           <w:rFonts w:ascii="Cambria" w:eastAsia="Times New Roman" w:hAnsi="Cambria" w:cs="Arial"/>
@@ -1627,7 +1586,6 @@
         </w:rPr>
         <w:t>org.roopa.cart</w:t>
       </w:r>
-      <w:proofErr w:type="spellEnd"/>
     </w:p>
     <w:p>
       <w:pPr>
@@ -1654,7 +1612,6 @@
         </w:rPr>
         <w:t xml:space="preserve">Class: </w:t>
       </w:r>
-      <w:proofErr w:type="spellStart"/>
       <w:r>
         <w:rPr>
           <w:rFonts w:ascii="Cambria" w:eastAsia="Times New Roman" w:hAnsi="Cambria" w:cs="Arial"/>
@@ -1665,7 +1622,6 @@
         </w:rPr>
         <w:t>ShoppingCart</w:t>
       </w:r>
-      <w:proofErr w:type="spellEnd"/>
     </w:p>
     <w:p>
       <w:pPr>
@@ -1716,27 +1672,7 @@
           <w:sz w:val="24"/>
           <w:szCs w:val="24"/>
         </w:rPr>
-        <w:t xml:space="preserve">public void </w:t>
-      </w:r>
-      <w:proofErr w:type="spellStart"/>
-      <w:r>
-        <w:rPr>
-          <w:rFonts w:ascii="Cambria" w:eastAsia="Times New Roman" w:hAnsi="Cambria" w:cs="Arial"/>
-          <w:color w:val="222222"/>
-          <w:sz w:val="24"/>
-          <w:szCs w:val="24"/>
-        </w:rPr>
-        <w:t>loadProperties</w:t>
-      </w:r>
-      <w:proofErr w:type="spellEnd"/>
-      <w:r>
-        <w:rPr>
-          <w:rFonts w:ascii="Cambria" w:eastAsia="Times New Roman" w:hAnsi="Cambria" w:cs="Arial"/>
-          <w:color w:val="222222"/>
-          <w:sz w:val="24"/>
-          <w:szCs w:val="24"/>
-        </w:rPr>
-        <w:t>()</w:t>
+        <w:t>public void loadProperties()</w:t>
       </w:r>
     </w:p>
     <w:p>
@@ -1762,27 +1698,7 @@
           <w:sz w:val="24"/>
           <w:szCs w:val="24"/>
         </w:rPr>
-        <w:t xml:space="preserve">Loads the properties from </w:t>
-      </w:r>
-      <w:proofErr w:type="spellStart"/>
-      <w:r>
-        <w:rPr>
-          <w:rFonts w:ascii="Cambria" w:eastAsia="Times New Roman" w:hAnsi="Cambria" w:cs="Arial"/>
-          <w:color w:val="222222"/>
-          <w:sz w:val="24"/>
-          <w:szCs w:val="24"/>
-        </w:rPr>
-        <w:t>cart.properties</w:t>
-      </w:r>
-      <w:proofErr w:type="spellEnd"/>
-      <w:r>
-        <w:rPr>
-          <w:rFonts w:ascii="Cambria" w:eastAsia="Times New Roman" w:hAnsi="Cambria" w:cs="Arial"/>
-          <w:color w:val="222222"/>
-          <w:sz w:val="24"/>
-          <w:szCs w:val="24"/>
-        </w:rPr>
-        <w:t xml:space="preserve"> file</w:t>
+        <w:t>Loads the properties from cart.properties file</w:t>
       </w:r>
       <w:r>
         <w:rPr>
@@ -1817,27 +1733,7 @@
           <w:sz w:val="24"/>
           <w:szCs w:val="24"/>
         </w:rPr>
-        <w:t xml:space="preserve">public Object[][] </w:t>
-      </w:r>
-      <w:proofErr w:type="spellStart"/>
-      <w:r>
-        <w:rPr>
-          <w:rFonts w:ascii="Cambria" w:eastAsia="Times New Roman" w:hAnsi="Cambria" w:cs="Arial"/>
-          <w:color w:val="222222"/>
-          <w:sz w:val="24"/>
-          <w:szCs w:val="24"/>
-        </w:rPr>
-        <w:t>getOrderData</w:t>
-      </w:r>
-      <w:proofErr w:type="spellEnd"/>
-      <w:r>
-        <w:rPr>
-          <w:rFonts w:ascii="Cambria" w:eastAsia="Times New Roman" w:hAnsi="Cambria" w:cs="Arial"/>
-          <w:color w:val="222222"/>
-          <w:sz w:val="24"/>
-          <w:szCs w:val="24"/>
-        </w:rPr>
-        <w:t>()</w:t>
+        <w:t>public Object[][] getOrderData()</w:t>
       </w:r>
     </w:p>
     <w:p>
@@ -1901,27 +1797,7 @@
           <w:sz w:val="24"/>
           <w:szCs w:val="24"/>
         </w:rPr>
-        <w:t xml:space="preserve">public Object[][] </w:t>
-      </w:r>
-      <w:proofErr w:type="spellStart"/>
-      <w:r>
-        <w:rPr>
-          <w:rFonts w:ascii="Cambria" w:eastAsia="Times New Roman" w:hAnsi="Cambria" w:cs="Arial"/>
-          <w:color w:val="222222"/>
-          <w:sz w:val="24"/>
-          <w:szCs w:val="24"/>
-        </w:rPr>
-        <w:t>getOrderDatacsv</w:t>
-      </w:r>
-      <w:proofErr w:type="spellEnd"/>
-      <w:r>
-        <w:rPr>
-          <w:rFonts w:ascii="Cambria" w:eastAsia="Times New Roman" w:hAnsi="Cambria" w:cs="Arial"/>
-          <w:color w:val="222222"/>
-          <w:sz w:val="24"/>
-          <w:szCs w:val="24"/>
-        </w:rPr>
-        <w:t>()</w:t>
+        <w:t>public Object[][] getOrderDatacsv()</w:t>
       </w:r>
     </w:p>
     <w:p>
@@ -1987,27 +1863,7 @@
           <w:sz w:val="24"/>
           <w:szCs w:val="24"/>
         </w:rPr>
-        <w:t xml:space="preserve">public void </w:t>
-      </w:r>
-      <w:proofErr w:type="spellStart"/>
-      <w:r>
-        <w:rPr>
-          <w:rFonts w:ascii="Cambria" w:eastAsia="Times New Roman" w:hAnsi="Cambria" w:cs="Arial"/>
-          <w:color w:val="222222"/>
-          <w:sz w:val="24"/>
-          <w:szCs w:val="24"/>
-        </w:rPr>
-        <w:t>getUrl</w:t>
-      </w:r>
-      <w:proofErr w:type="spellEnd"/>
-      <w:r>
-        <w:rPr>
-          <w:rFonts w:ascii="Cambria" w:eastAsia="Times New Roman" w:hAnsi="Cambria" w:cs="Arial"/>
-          <w:color w:val="222222"/>
-          <w:sz w:val="24"/>
-          <w:szCs w:val="24"/>
-        </w:rPr>
-        <w:t>()</w:t>
+        <w:t>public void getUrl()</w:t>
       </w:r>
     </w:p>
     <w:p>
@@ -2106,87 +1962,7 @@
           <w:sz w:val="24"/>
           <w:szCs w:val="24"/>
         </w:rPr>
-        <w:t xml:space="preserve">public void </w:t>
-      </w:r>
-      <w:proofErr w:type="spellStart"/>
-      <w:r>
-        <w:rPr>
-          <w:rFonts w:ascii="Cambria" w:eastAsia="Times New Roman" w:hAnsi="Cambria" w:cs="Arial"/>
-          <w:color w:val="222222"/>
-          <w:sz w:val="24"/>
-          <w:szCs w:val="24"/>
-        </w:rPr>
-        <w:t>searchAndAdd</w:t>
-      </w:r>
-      <w:proofErr w:type="spellEnd"/>
-      <w:r>
-        <w:rPr>
-          <w:rFonts w:ascii="Cambria" w:eastAsia="Times New Roman" w:hAnsi="Cambria" w:cs="Arial"/>
-          <w:color w:val="222222"/>
-          <w:sz w:val="24"/>
-          <w:szCs w:val="24"/>
-        </w:rPr>
-        <w:t xml:space="preserve">(String </w:t>
-      </w:r>
-      <w:proofErr w:type="spellStart"/>
-      <w:r>
-        <w:rPr>
-          <w:rFonts w:ascii="Cambria" w:eastAsia="Times New Roman" w:hAnsi="Cambria" w:cs="Arial"/>
-          <w:color w:val="222222"/>
-          <w:sz w:val="24"/>
-          <w:szCs w:val="24"/>
-        </w:rPr>
-        <w:t>ProductId,String</w:t>
-      </w:r>
-      <w:proofErr w:type="spellEnd"/>
-      <w:r>
-        <w:rPr>
-          <w:rFonts w:ascii="Cambria" w:eastAsia="Times New Roman" w:hAnsi="Cambria" w:cs="Arial"/>
-          <w:color w:val="222222"/>
-          <w:sz w:val="24"/>
-          <w:szCs w:val="24"/>
-        </w:rPr>
-        <w:t xml:space="preserve"> </w:t>
-      </w:r>
-      <w:proofErr w:type="spellStart"/>
-      <w:r>
-        <w:rPr>
-          <w:rFonts w:ascii="Cambria" w:eastAsia="Times New Roman" w:hAnsi="Cambria" w:cs="Arial"/>
-          <w:color w:val="222222"/>
-          <w:sz w:val="24"/>
-          <w:szCs w:val="24"/>
-        </w:rPr>
-        <w:t>subProdId,String</w:t>
-      </w:r>
-      <w:proofErr w:type="spellEnd"/>
-      <w:r>
-        <w:rPr>
-          <w:rFonts w:ascii="Cambria" w:eastAsia="Times New Roman" w:hAnsi="Cambria" w:cs="Arial"/>
-          <w:color w:val="222222"/>
-          <w:sz w:val="24"/>
-          <w:szCs w:val="24"/>
-        </w:rPr>
-        <w:t xml:space="preserve"> </w:t>
-      </w:r>
-      <w:proofErr w:type="spellStart"/>
-      <w:r>
-        <w:rPr>
-          <w:rFonts w:ascii="Cambria" w:eastAsia="Times New Roman" w:hAnsi="Cambria" w:cs="Arial"/>
-          <w:color w:val="222222"/>
-          <w:sz w:val="24"/>
-          <w:szCs w:val="24"/>
-        </w:rPr>
-        <w:t>Qty</w:t>
-      </w:r>
-      <w:proofErr w:type="spellEnd"/>
-      <w:r>
-        <w:rPr>
-          <w:rFonts w:ascii="Cambria" w:eastAsia="Times New Roman" w:hAnsi="Cambria" w:cs="Arial"/>
-          <w:color w:val="222222"/>
-          <w:sz w:val="24"/>
-          <w:szCs w:val="24"/>
-        </w:rPr>
-        <w:t>)</w:t>
+        <w:t>public void searchAndAdd(String ProductId,String subProdId,String Qty)</w:t>
       </w:r>
     </w:p>
     <w:p>
@@ -2214,7 +1990,6 @@
         </w:rPr>
         <w:t xml:space="preserve">Test Input : </w:t>
       </w:r>
-      <w:proofErr w:type="spellStart"/>
       <w:r>
         <w:rPr>
           <w:rFonts w:ascii="Cambria" w:eastAsia="Times New Roman" w:hAnsi="Cambria" w:cs="Arial"/>
@@ -2224,7 +1999,6 @@
         </w:rPr>
         <w:t>getOrderDatacsv</w:t>
       </w:r>
-      <w:proofErr w:type="spellEnd"/>
     </w:p>
     <w:p>
       <w:pPr>
@@ -2301,27 +2075,7 @@
           <w:sz w:val="24"/>
           <w:szCs w:val="24"/>
         </w:rPr>
-        <w:t xml:space="preserve">public void </w:t>
-      </w:r>
-      <w:proofErr w:type="spellStart"/>
-      <w:r>
-        <w:rPr>
-          <w:rFonts w:ascii="Cambria" w:eastAsia="Times New Roman" w:hAnsi="Cambria" w:cs="Arial"/>
-          <w:color w:val="222222"/>
-          <w:sz w:val="24"/>
-          <w:szCs w:val="24"/>
-        </w:rPr>
-        <w:t>checkOut</w:t>
-      </w:r>
-      <w:proofErr w:type="spellEnd"/>
-      <w:r>
-        <w:rPr>
-          <w:rFonts w:ascii="Cambria" w:eastAsia="Times New Roman" w:hAnsi="Cambria" w:cs="Arial"/>
-          <w:color w:val="222222"/>
-          <w:sz w:val="24"/>
-          <w:szCs w:val="24"/>
-        </w:rPr>
-        <w:t>()</w:t>
+        <w:t>public void checkOut()</w:t>
       </w:r>
     </w:p>
     <w:p>
@@ -2439,27 +2193,7 @@
           <w:sz w:val="24"/>
           <w:szCs w:val="24"/>
         </w:rPr>
-        <w:t xml:space="preserve">public float </w:t>
-      </w:r>
-      <w:proofErr w:type="spellStart"/>
-      <w:r>
-        <w:rPr>
-          <w:rFonts w:ascii="Cambria" w:eastAsia="Times New Roman" w:hAnsi="Cambria" w:cs="Arial"/>
-          <w:color w:val="222222"/>
-          <w:sz w:val="24"/>
-          <w:szCs w:val="24"/>
-        </w:rPr>
-        <w:t>getSubTotal</w:t>
-      </w:r>
-      <w:proofErr w:type="spellEnd"/>
-      <w:r>
-        <w:rPr>
-          <w:rFonts w:ascii="Cambria" w:eastAsia="Times New Roman" w:hAnsi="Cambria" w:cs="Arial"/>
-          <w:color w:val="222222"/>
-          <w:sz w:val="24"/>
-          <w:szCs w:val="24"/>
-        </w:rPr>
-        <w:t>()</w:t>
+        <w:t>public float getSubTotal()</w:t>
       </w:r>
     </w:p>
     <w:p>
@@ -2534,27 +2268,7 @@
           <w:sz w:val="24"/>
           <w:szCs w:val="24"/>
         </w:rPr>
-        <w:t xml:space="preserve">public float </w:t>
-      </w:r>
-      <w:proofErr w:type="spellStart"/>
-      <w:r>
-        <w:rPr>
-          <w:rFonts w:ascii="Cambria" w:eastAsia="Times New Roman" w:hAnsi="Cambria" w:cs="Arial"/>
-          <w:color w:val="222222"/>
-          <w:sz w:val="24"/>
-          <w:szCs w:val="24"/>
-        </w:rPr>
-        <w:t>getTax</w:t>
-      </w:r>
-      <w:proofErr w:type="spellEnd"/>
-      <w:r>
-        <w:rPr>
-          <w:rFonts w:ascii="Cambria" w:eastAsia="Times New Roman" w:hAnsi="Cambria" w:cs="Arial"/>
-          <w:color w:val="222222"/>
-          <w:sz w:val="24"/>
-          <w:szCs w:val="24"/>
-        </w:rPr>
-        <w:t>()</w:t>
+        <w:t>public float getTax()</w:t>
       </w:r>
     </w:p>
     <w:p>
@@ -2638,27 +2352,7 @@
           <w:sz w:val="24"/>
           <w:szCs w:val="24"/>
         </w:rPr>
-        <w:t xml:space="preserve">public float </w:t>
-      </w:r>
-      <w:proofErr w:type="spellStart"/>
-      <w:r>
-        <w:rPr>
-          <w:rFonts w:ascii="Cambria" w:eastAsia="Times New Roman" w:hAnsi="Cambria" w:cs="Arial"/>
-          <w:color w:val="222222"/>
-          <w:sz w:val="24"/>
-          <w:szCs w:val="24"/>
-        </w:rPr>
-        <w:t>getGrandTotal</w:t>
-      </w:r>
-      <w:proofErr w:type="spellEnd"/>
-      <w:r>
-        <w:rPr>
-          <w:rFonts w:ascii="Cambria" w:eastAsia="Times New Roman" w:hAnsi="Cambria" w:cs="Arial"/>
-          <w:color w:val="222222"/>
-          <w:sz w:val="24"/>
-          <w:szCs w:val="24"/>
-        </w:rPr>
-        <w:t>()</w:t>
+        <w:t>public float getGrandTotal()</w:t>
       </w:r>
     </w:p>
     <w:p>
@@ -2724,27 +2418,7 @@
           <w:sz w:val="24"/>
           <w:szCs w:val="24"/>
         </w:rPr>
-        <w:t xml:space="preserve">public float </w:t>
-      </w:r>
-      <w:proofErr w:type="spellStart"/>
-      <w:r>
-        <w:rPr>
-          <w:rFonts w:ascii="Cambria" w:eastAsia="Times New Roman" w:hAnsi="Cambria" w:cs="Arial"/>
-          <w:color w:val="222222"/>
-          <w:sz w:val="24"/>
-          <w:szCs w:val="24"/>
-        </w:rPr>
-        <w:t>getShipping</w:t>
-      </w:r>
-      <w:proofErr w:type="spellEnd"/>
-      <w:r>
-        <w:rPr>
-          <w:rFonts w:ascii="Cambria" w:eastAsia="Times New Roman" w:hAnsi="Cambria" w:cs="Arial"/>
-          <w:color w:val="222222"/>
-          <w:sz w:val="24"/>
-          <w:szCs w:val="24"/>
-        </w:rPr>
-        <w:t>()</w:t>
+        <w:t>public float getShipping()</w:t>
       </w:r>
     </w:p>
     <w:p>
@@ -2770,25 +2444,7 @@
           <w:sz w:val="24"/>
           <w:szCs w:val="24"/>
         </w:rPr>
-        <w:t xml:space="preserve">Reads the </w:t>
-      </w:r>
-      <w:r>
-        <w:rPr>
-          <w:rFonts w:ascii="Cambria" w:eastAsia="Times New Roman" w:hAnsi="Cambria" w:cs="Arial"/>
-          <w:color w:val="222222"/>
-          <w:sz w:val="24"/>
-          <w:szCs w:val="24"/>
-        </w:rPr>
-        <w:t xml:space="preserve">Shipping Cost </w:t>
-      </w:r>
-      <w:r>
-        <w:rPr>
-          <w:rFonts w:ascii="Cambria" w:eastAsia="Times New Roman" w:hAnsi="Cambria" w:cs="Arial"/>
-          <w:color w:val="222222"/>
-          <w:sz w:val="24"/>
-          <w:szCs w:val="24"/>
-        </w:rPr>
-        <w:t>from webpage.</w:t>
+        <w:t>Reads the Shipping Cost from webpage.</w:t>
       </w:r>
     </w:p>
     <w:p>
@@ -2829,27 +2485,7 @@
           <w:szCs w:val="24"/>
         </w:rPr>
         <w:lastRenderedPageBreak/>
-        <w:t xml:space="preserve">public void </w:t>
-      </w:r>
-      <w:proofErr w:type="spellStart"/>
-      <w:r>
-        <w:rPr>
-          <w:rFonts w:ascii="Cambria" w:eastAsia="Times New Roman" w:hAnsi="Cambria" w:cs="Arial"/>
-          <w:color w:val="222222"/>
-          <w:sz w:val="24"/>
-          <w:szCs w:val="24"/>
-        </w:rPr>
-        <w:t>assertionTax</w:t>
-      </w:r>
-      <w:proofErr w:type="spellEnd"/>
-      <w:r>
-        <w:rPr>
-          <w:rFonts w:ascii="Cambria" w:eastAsia="Times New Roman" w:hAnsi="Cambria" w:cs="Arial"/>
-          <w:color w:val="222222"/>
-          <w:sz w:val="24"/>
-          <w:szCs w:val="24"/>
-        </w:rPr>
-        <w:t>()</w:t>
+        <w:t>public void assertionTax()</w:t>
       </w:r>
     </w:p>
     <w:p>
@@ -2875,27 +2511,7 @@
           <w:sz w:val="24"/>
           <w:szCs w:val="24"/>
         </w:rPr>
-        <w:t>Assert the CA Tax amount (</w:t>
-      </w:r>
-      <w:proofErr w:type="spellStart"/>
-      <w:r>
-        <w:rPr>
-          <w:rFonts w:ascii="Cambria" w:eastAsia="Times New Roman" w:hAnsi="Cambria" w:cs="Arial"/>
-          <w:color w:val="222222"/>
-          <w:sz w:val="24"/>
-          <w:szCs w:val="24"/>
-        </w:rPr>
-        <w:t>TaxAmount</w:t>
-      </w:r>
-      <w:proofErr w:type="spellEnd"/>
-      <w:r>
-        <w:rPr>
-          <w:rFonts w:ascii="Cambria" w:eastAsia="Times New Roman" w:hAnsi="Cambria" w:cs="Arial"/>
-          <w:color w:val="222222"/>
-          <w:sz w:val="24"/>
-          <w:szCs w:val="24"/>
-        </w:rPr>
-        <w:t xml:space="preserve"> = </w:t>
+        <w:t xml:space="preserve">Assert the CA Tax amount (TaxAmount = </w:t>
       </w:r>
       <w:r>
         <w:rPr>
@@ -2913,27 +2529,7 @@
           <w:sz w:val="24"/>
           <w:szCs w:val="24"/>
         </w:rPr>
-        <w:t xml:space="preserve"> * </w:t>
-      </w:r>
-      <w:proofErr w:type="spellStart"/>
-      <w:r>
-        <w:rPr>
-          <w:rFonts w:ascii="Cambria" w:eastAsia="Times New Roman" w:hAnsi="Cambria" w:cs="Arial"/>
-          <w:color w:val="222222"/>
-          <w:sz w:val="24"/>
-          <w:szCs w:val="24"/>
-        </w:rPr>
-        <w:t>SubTotal</w:t>
-      </w:r>
-      <w:proofErr w:type="spellEnd"/>
-      <w:r>
-        <w:rPr>
-          <w:rFonts w:ascii="Cambria" w:eastAsia="Times New Roman" w:hAnsi="Cambria" w:cs="Arial"/>
-          <w:color w:val="222222"/>
-          <w:sz w:val="24"/>
-          <w:szCs w:val="24"/>
-        </w:rPr>
-        <w:t>)</w:t>
+        <w:t xml:space="preserve"> * SubTotal)</w:t>
       </w:r>
     </w:p>
     <w:p>
@@ -2973,27 +2569,7 @@
           <w:sz w:val="24"/>
           <w:szCs w:val="24"/>
         </w:rPr>
-        <w:t xml:space="preserve">public void </w:t>
-      </w:r>
-      <w:proofErr w:type="spellStart"/>
-      <w:r>
-        <w:rPr>
-          <w:rFonts w:ascii="Cambria" w:eastAsia="Times New Roman" w:hAnsi="Cambria" w:cs="Arial"/>
-          <w:color w:val="222222"/>
-          <w:sz w:val="24"/>
-          <w:szCs w:val="24"/>
-        </w:rPr>
-        <w:t>assertionGrandTotal</w:t>
-      </w:r>
-      <w:proofErr w:type="spellEnd"/>
-      <w:r>
-        <w:rPr>
-          <w:rFonts w:ascii="Cambria" w:eastAsia="Times New Roman" w:hAnsi="Cambria" w:cs="Arial"/>
-          <w:color w:val="222222"/>
-          <w:sz w:val="24"/>
-          <w:szCs w:val="24"/>
-        </w:rPr>
-        <w:t>()</w:t>
+        <w:t>public void assertionGrandTotal()</w:t>
       </w:r>
     </w:p>
     <w:p>
@@ -3019,87 +2595,7 @@
           <w:sz w:val="24"/>
           <w:szCs w:val="24"/>
         </w:rPr>
-        <w:t>Assert the Grand Total (</w:t>
-      </w:r>
-      <w:proofErr w:type="spellStart"/>
-      <w:r>
-        <w:rPr>
-          <w:rFonts w:ascii="Cambria" w:eastAsia="Times New Roman" w:hAnsi="Cambria" w:cs="Arial"/>
-          <w:color w:val="222222"/>
-          <w:sz w:val="24"/>
-          <w:szCs w:val="24"/>
-        </w:rPr>
-        <w:t>GrandTotal</w:t>
-      </w:r>
-      <w:proofErr w:type="spellEnd"/>
-      <w:r>
-        <w:rPr>
-          <w:rFonts w:ascii="Cambria" w:eastAsia="Times New Roman" w:hAnsi="Cambria" w:cs="Arial"/>
-          <w:color w:val="222222"/>
-          <w:sz w:val="24"/>
-          <w:szCs w:val="24"/>
-        </w:rPr>
-        <w:t xml:space="preserve"> = </w:t>
-      </w:r>
-      <w:proofErr w:type="spellStart"/>
-      <w:r>
-        <w:rPr>
-          <w:rFonts w:ascii="Cambria" w:eastAsia="Times New Roman" w:hAnsi="Cambria" w:cs="Arial"/>
-          <w:color w:val="222222"/>
-          <w:sz w:val="24"/>
-          <w:szCs w:val="24"/>
-        </w:rPr>
-        <w:t>SubTotal</w:t>
-      </w:r>
-      <w:proofErr w:type="spellEnd"/>
-      <w:r>
-        <w:rPr>
-          <w:rFonts w:ascii="Cambria" w:eastAsia="Times New Roman" w:hAnsi="Cambria" w:cs="Arial"/>
-          <w:color w:val="222222"/>
-          <w:sz w:val="24"/>
-          <w:szCs w:val="24"/>
-        </w:rPr>
-        <w:t xml:space="preserve"> + </w:t>
-      </w:r>
-      <w:proofErr w:type="spellStart"/>
-      <w:r>
-        <w:rPr>
-          <w:rFonts w:ascii="Cambria" w:eastAsia="Times New Roman" w:hAnsi="Cambria" w:cs="Arial"/>
-          <w:color w:val="222222"/>
-          <w:sz w:val="24"/>
-          <w:szCs w:val="24"/>
-        </w:rPr>
-        <w:t>TaxAmount</w:t>
-      </w:r>
-      <w:proofErr w:type="spellEnd"/>
-      <w:r>
-        <w:rPr>
-          <w:rFonts w:ascii="Cambria" w:eastAsia="Times New Roman" w:hAnsi="Cambria" w:cs="Arial"/>
-          <w:color w:val="222222"/>
-          <w:sz w:val="24"/>
-          <w:szCs w:val="24"/>
-        </w:rPr>
-        <w:t xml:space="preserve"> +</w:t>
-      </w:r>
-      <w:proofErr w:type="spellStart"/>
-      <w:r>
-        <w:rPr>
-          <w:rFonts w:ascii="Cambria" w:eastAsia="Times New Roman" w:hAnsi="Cambria" w:cs="Arial"/>
-          <w:color w:val="222222"/>
-          <w:sz w:val="24"/>
-          <w:szCs w:val="24"/>
-        </w:rPr>
-        <w:t>ShippingCost</w:t>
-      </w:r>
-      <w:proofErr w:type="spellEnd"/>
-      <w:r>
-        <w:rPr>
-          <w:rFonts w:ascii="Cambria" w:eastAsia="Times New Roman" w:hAnsi="Cambria" w:cs="Arial"/>
-          <w:color w:val="222222"/>
-          <w:sz w:val="24"/>
-          <w:szCs w:val="24"/>
-        </w:rPr>
-        <w:t>)</w:t>
+        <w:t>Assert the Grand Total (GrandTotal = SubTotal + TaxAmount +ShippingCost)</w:t>
       </w:r>
     </w:p>
     <w:p>
@@ -3139,27 +2635,7 @@
           <w:sz w:val="24"/>
           <w:szCs w:val="24"/>
         </w:rPr>
-        <w:t xml:space="preserve">public void </w:t>
-      </w:r>
-      <w:proofErr w:type="spellStart"/>
-      <w:r>
-        <w:rPr>
-          <w:rFonts w:ascii="Cambria" w:eastAsia="Times New Roman" w:hAnsi="Cambria" w:cs="Arial"/>
-          <w:color w:val="222222"/>
-          <w:sz w:val="24"/>
-          <w:szCs w:val="24"/>
-        </w:rPr>
-        <w:t>completeTest</w:t>
-      </w:r>
-      <w:proofErr w:type="spellEnd"/>
-      <w:r>
-        <w:rPr>
-          <w:rFonts w:ascii="Cambria" w:eastAsia="Times New Roman" w:hAnsi="Cambria" w:cs="Arial"/>
-          <w:color w:val="222222"/>
-          <w:sz w:val="24"/>
-          <w:szCs w:val="24"/>
-        </w:rPr>
-        <w:t>()</w:t>
+        <w:t>public void completeTest()</w:t>
       </w:r>
     </w:p>
     <w:p>
@@ -3225,47 +2701,7 @@
           <w:sz w:val="24"/>
           <w:szCs w:val="24"/>
         </w:rPr>
-        <w:t xml:space="preserve">public </w:t>
-      </w:r>
-      <w:proofErr w:type="spellStart"/>
-      <w:r>
-        <w:rPr>
-          <w:rFonts w:ascii="Cambria" w:eastAsia="Times New Roman" w:hAnsi="Cambria" w:cs="Arial"/>
-          <w:color w:val="222222"/>
-          <w:sz w:val="24"/>
-          <w:szCs w:val="24"/>
-        </w:rPr>
-        <w:t>WebElement</w:t>
-      </w:r>
-      <w:proofErr w:type="spellEnd"/>
-      <w:r>
-        <w:rPr>
-          <w:rFonts w:ascii="Cambria" w:eastAsia="Times New Roman" w:hAnsi="Cambria" w:cs="Arial"/>
-          <w:color w:val="222222"/>
-          <w:sz w:val="24"/>
-          <w:szCs w:val="24"/>
-        </w:rPr>
-        <w:t xml:space="preserve"> </w:t>
-      </w:r>
-      <w:proofErr w:type="spellStart"/>
-      <w:r>
-        <w:rPr>
-          <w:rFonts w:ascii="Cambria" w:eastAsia="Times New Roman" w:hAnsi="Cambria" w:cs="Arial"/>
-          <w:color w:val="222222"/>
-          <w:sz w:val="24"/>
-          <w:szCs w:val="24"/>
-        </w:rPr>
-        <w:t>getElementById</w:t>
-      </w:r>
-      <w:proofErr w:type="spellEnd"/>
-      <w:r>
-        <w:rPr>
-          <w:rFonts w:ascii="Cambria" w:eastAsia="Times New Roman" w:hAnsi="Cambria" w:cs="Arial"/>
-          <w:color w:val="222222"/>
-          <w:sz w:val="24"/>
-          <w:szCs w:val="24"/>
-        </w:rPr>
-        <w:t>(String s)</w:t>
+        <w:t>public WebElement getElementById(String s)</w:t>
       </w:r>
     </w:p>
     <w:p>
@@ -3331,47 +2767,7 @@
           <w:sz w:val="24"/>
           <w:szCs w:val="24"/>
         </w:rPr>
-        <w:t xml:space="preserve">public </w:t>
-      </w:r>
-      <w:proofErr w:type="spellStart"/>
-      <w:r>
-        <w:rPr>
-          <w:rFonts w:ascii="Cambria" w:eastAsia="Times New Roman" w:hAnsi="Cambria" w:cs="Arial"/>
-          <w:color w:val="222222"/>
-          <w:sz w:val="24"/>
-          <w:szCs w:val="24"/>
-        </w:rPr>
-        <w:t>WebElement</w:t>
-      </w:r>
-      <w:proofErr w:type="spellEnd"/>
-      <w:r>
-        <w:rPr>
-          <w:rFonts w:ascii="Cambria" w:eastAsia="Times New Roman" w:hAnsi="Cambria" w:cs="Arial"/>
-          <w:color w:val="222222"/>
-          <w:sz w:val="24"/>
-          <w:szCs w:val="24"/>
-        </w:rPr>
-        <w:t xml:space="preserve"> </w:t>
-      </w:r>
-      <w:proofErr w:type="spellStart"/>
-      <w:r>
-        <w:rPr>
-          <w:rFonts w:ascii="Cambria" w:eastAsia="Times New Roman" w:hAnsi="Cambria" w:cs="Arial"/>
-          <w:color w:val="222222"/>
-          <w:sz w:val="24"/>
-          <w:szCs w:val="24"/>
-        </w:rPr>
-        <w:t>getElementByCss</w:t>
-      </w:r>
-      <w:proofErr w:type="spellEnd"/>
-      <w:r>
-        <w:rPr>
-          <w:rFonts w:ascii="Cambria" w:eastAsia="Times New Roman" w:hAnsi="Cambria" w:cs="Arial"/>
-          <w:color w:val="222222"/>
-          <w:sz w:val="24"/>
-          <w:szCs w:val="24"/>
-        </w:rPr>
-        <w:t>(String s)</w:t>
+        <w:t>public WebElement getElementByCss(String s)</w:t>
       </w:r>
     </w:p>
     <w:p>
@@ -3397,45 +2793,7 @@
           <w:sz w:val="24"/>
           <w:szCs w:val="24"/>
         </w:rPr>
-        <w:t xml:space="preserve">Searches the webpage for </w:t>
-      </w:r>
-      <w:r>
-        <w:rPr>
-          <w:rFonts w:ascii="Cambria" w:eastAsia="Times New Roman" w:hAnsi="Cambria" w:cs="Arial"/>
-          <w:color w:val="222222"/>
-          <w:sz w:val="24"/>
-          <w:szCs w:val="24"/>
-        </w:rPr>
-        <w:t xml:space="preserve">unique </w:t>
-      </w:r>
-      <w:proofErr w:type="spellStart"/>
-      <w:r>
-        <w:rPr>
-          <w:rFonts w:ascii="Cambria" w:eastAsia="Times New Roman" w:hAnsi="Cambria" w:cs="Arial"/>
-          <w:color w:val="222222"/>
-          <w:sz w:val="24"/>
-          <w:szCs w:val="24"/>
-        </w:rPr>
-        <w:t>css</w:t>
-      </w:r>
-      <w:proofErr w:type="spellEnd"/>
-      <w:r>
-        <w:rPr>
-          <w:rFonts w:ascii="Cambria" w:eastAsia="Times New Roman" w:hAnsi="Cambria" w:cs="Arial"/>
-          <w:color w:val="222222"/>
-          <w:sz w:val="24"/>
-          <w:szCs w:val="24"/>
-        </w:rPr>
-        <w:t xml:space="preserve"> selector</w:t>
-      </w:r>
-      <w:r>
-        <w:rPr>
-          <w:rFonts w:ascii="Cambria" w:eastAsia="Times New Roman" w:hAnsi="Cambria" w:cs="Arial"/>
-          <w:color w:val="222222"/>
-          <w:sz w:val="24"/>
-          <w:szCs w:val="24"/>
-        </w:rPr>
-        <w:t xml:space="preserve"> and Returns the web element.</w:t>
+        <w:t>Searches the webpage for unique css selector and Returns the web element.</w:t>
       </w:r>
     </w:p>
     <w:p>
@@ -3546,27 +2904,7 @@
           <w:sz w:val="24"/>
           <w:szCs w:val="24"/>
         </w:rPr>
-        <w:t xml:space="preserve">, </w:t>
-      </w:r>
-      <w:r>
-        <w:rPr>
-          <w:rFonts w:ascii="Cambria" w:eastAsia="Times New Roman" w:hAnsi="Cambria" w:cs="Arial"/>
-          <w:i/>
-          <w:color w:val="222222"/>
-          <w:sz w:val="24"/>
-          <w:szCs w:val="24"/>
-        </w:rPr>
-        <w:t>Suede Kohler</w:t>
-      </w:r>
-      <w:r>
-        <w:rPr>
-          <w:rFonts w:ascii="Cambria" w:eastAsia="Times New Roman" w:hAnsi="Cambria" w:cs="Arial"/>
-          <w:i/>
-          <w:color w:val="222222"/>
-          <w:sz w:val="24"/>
-          <w:szCs w:val="24"/>
-        </w:rPr>
-        <w:t>,1</w:t>
+        <w:t>, Suede Kohler,1</w:t>
       </w:r>
       <w:r>
         <w:rPr>
@@ -3676,16 +3014,7 @@
           <w:sz w:val="24"/>
           <w:szCs w:val="24"/>
         </w:rPr>
-        <w:t xml:space="preserve">TestCase3 :  </w:t>
-      </w:r>
-      <w:r>
-        <w:rPr>
-          <w:rFonts w:ascii="Cambria" w:eastAsia="Times New Roman" w:hAnsi="Cambria" w:cs="Arial"/>
-          <w:color w:val="222222"/>
-          <w:sz w:val="24"/>
-          <w:szCs w:val="24"/>
-        </w:rPr>
-        <w:t>Search and Add (</w:t>
+        <w:t>TestCase3 :  Search and Add (</w:t>
       </w:r>
       <w:r>
         <w:rPr>
@@ -4007,8 +3336,7 @@
     <w:p>
       <w:pPr>
         <w:rPr>
-          <w:rFonts w:ascii="Cambria" w:eastAsia="Times New Roman" w:hAnsi="Cambria" w:cs="Arial"/>
-          <w:color w:val="222222"/>
+          <w:rFonts w:ascii="Cambria" w:hAnsi="Cambria"/>
           <w:sz w:val="24"/>
           <w:szCs w:val="24"/>
         </w:rPr>
@@ -4025,13 +3353,25 @@
         <w:r>
           <w:rPr>
             <w:rStyle w:val="Hyperlink"/>
-            <w:rFonts w:ascii="Cambria" w:eastAsia="Times New Roman" w:hAnsi="Cambria" w:cs="Arial"/>
+            <w:rFonts w:ascii="Cambria" w:hAnsi="Cambria"/>
             <w:sz w:val="24"/>
             <w:szCs w:val="24"/>
           </w:rPr>
-          <w:t>https://github.com/roopaee22/GitHub_Cart</w:t>
+          <w:t>https://github.com/roopaee22/Roopa</w:t>
         </w:r>
       </w:hyperlink>
+    </w:p>
+    <w:p>
+      <w:pPr>
+        <w:rPr>
+          <w:rFonts w:ascii="Cambria" w:eastAsia="Times New Roman" w:hAnsi="Cambria" w:cs="Arial"/>
+          <w:color w:val="222222"/>
+          <w:sz w:val="24"/>
+          <w:szCs w:val="24"/>
+        </w:rPr>
+      </w:pPr>
+      <w:bookmarkStart w:id="0" w:name="_GoBack"/>
+      <w:bookmarkEnd w:id="0"/>
     </w:p>
     <w:p>
       <w:pPr>

</xml_diff>